<commit_message>
Big Data practice 5 report
</commit_message>
<xml_diff>
--- a/4 курс/Прогнозно-аналитические системы/Курсовая работа_КимКС.docx
+++ b/4 курс/Прогнозно-аналитические системы/Курсовая работа_КимКС.docx
@@ -7200,7 +7200,7 @@
           <w:noProof/>
         </w:rPr>
         <w:drawing>
-          <wp:inline distT="0" distB="0" distL="0" distR="0" wp14:anchorId="0266F037" wp14:editId="0FEF2936">
+          <wp:inline distT="0" distB="0" distL="0" distR="0" wp14:anchorId="0266F037" wp14:editId="4A29AEB3">
             <wp:extent cx="6120765" cy="1612900"/>
             <wp:effectExtent l="0" t="0" r="0" b="6350"/>
             <wp:docPr id="1550871263" name="Рисунок 5"/>
@@ -9991,27 +9991,7 @@
           <w:szCs w:val="24"/>
           <w:lang w:val="ru-RU" w:eastAsia="en-US"/>
         </w:rPr>
-        <w:t xml:space="preserve">, </w:t>
-      </w:r>
-      <w:proofErr w:type="spellStart"/>
-      <w:r>
-        <w:rPr>
-          <w:rFonts w:ascii="Courier New" w:hAnsi="Courier New" w:cs="Courier New"/>
-          <w:sz w:val="24"/>
-          <w:szCs w:val="24"/>
-          <w:lang w:val="ru-RU" w:eastAsia="en-US"/>
-        </w:rPr>
-        <w:t>auc</w:t>
-      </w:r>
-      <w:proofErr w:type="spellEnd"/>
-      <w:r>
-        <w:rPr>
-          <w:rFonts w:ascii="Courier New" w:hAnsi="Courier New" w:cs="Courier New"/>
-          <w:sz w:val="24"/>
-          <w:szCs w:val="24"/>
-          <w:lang w:val="ru-RU" w:eastAsia="en-US"/>
-        </w:rPr>
-        <w:t xml:space="preserve">, </w:t>
+        <w:t xml:space="preserve">, auc, </w:t>
       </w:r>
       <w:proofErr w:type="spellStart"/>
       <w:r>
@@ -17560,6 +17540,86 @@
           <w:szCs w:val="24"/>
           <w:lang w:val="ru-RU" w:eastAsia="en-US"/>
         </w:rPr>
+        <w:t xml:space="preserve"> in </w:t>
+      </w:r>
+      <w:proofErr w:type="spellStart"/>
+      <w:r>
+        <w:rPr>
+          <w:rFonts w:ascii="Courier New" w:hAnsi="Courier New" w:cs="Courier New"/>
+          <w:sz w:val="24"/>
+          <w:szCs w:val="24"/>
+          <w:lang w:val="ru-RU" w:eastAsia="en-US"/>
+        </w:rPr>
+        <w:t>df_</w:t>
+      </w:r>
+      <w:proofErr w:type="gramStart"/>
+      <w:r>
+        <w:rPr>
+          <w:rFonts w:ascii="Courier New" w:hAnsi="Courier New" w:cs="Courier New"/>
+          <w:sz w:val="24"/>
+          <w:szCs w:val="24"/>
+          <w:lang w:val="ru-RU" w:eastAsia="en-US"/>
+        </w:rPr>
+        <w:t>features.columns</w:t>
+      </w:r>
+      <w:proofErr w:type="spellEnd"/>
+      <w:proofErr w:type="gramEnd"/>
+      <w:r>
+        <w:rPr>
+          <w:rFonts w:ascii="Courier New" w:hAnsi="Courier New" w:cs="Courier New"/>
+          <w:sz w:val="24"/>
+          <w:szCs w:val="24"/>
+          <w:lang w:val="ru-RU" w:eastAsia="en-US"/>
+        </w:rPr>
+        <w:t>]</w:t>
+      </w:r>
+    </w:p>
+    <w:p>
+      <w:pPr>
+        <w:rPr>
+          <w:rFonts w:ascii="Courier New" w:hAnsi="Courier New" w:cs="Courier New"/>
+          <w:sz w:val="24"/>
+          <w:szCs w:val="24"/>
+          <w:lang w:val="ru-RU" w:eastAsia="en-US"/>
+        </w:rPr>
+      </w:pPr>
+    </w:p>
+    <w:p>
+      <w:pPr>
+        <w:rPr>
+          <w:rFonts w:ascii="Courier New" w:hAnsi="Courier New" w:cs="Courier New"/>
+          <w:sz w:val="24"/>
+          <w:szCs w:val="24"/>
+          <w:lang w:val="ru-RU" w:eastAsia="en-US"/>
+        </w:rPr>
+      </w:pPr>
+      <w:r>
+        <w:rPr>
+          <w:rFonts w:ascii="Courier New" w:hAnsi="Courier New" w:cs="Courier New"/>
+          <w:sz w:val="24"/>
+          <w:szCs w:val="24"/>
+          <w:lang w:val="ru-RU" w:eastAsia="en-US"/>
+        </w:rPr>
+        <w:t xml:space="preserve">    </w:t>
+      </w:r>
+      <w:proofErr w:type="spellStart"/>
+      <w:r>
+        <w:rPr>
+          <w:rFonts w:ascii="Courier New" w:hAnsi="Courier New" w:cs="Courier New"/>
+          <w:sz w:val="24"/>
+          <w:szCs w:val="24"/>
+          <w:lang w:val="ru-RU" w:eastAsia="en-US"/>
+        </w:rPr>
+        <w:t>for</w:t>
+      </w:r>
+      <w:proofErr w:type="spellEnd"/>
+      <w:r>
+        <w:rPr>
+          <w:rFonts w:ascii="Courier New" w:hAnsi="Courier New" w:cs="Courier New"/>
+          <w:sz w:val="24"/>
+          <w:szCs w:val="24"/>
+          <w:lang w:val="ru-RU" w:eastAsia="en-US"/>
+        </w:rPr>
         <w:t xml:space="preserve"> </w:t>
       </w:r>
       <w:proofErr w:type="spellStart"/>
@@ -17570,6 +17630,26 @@
           <w:szCs w:val="24"/>
           <w:lang w:val="ru-RU" w:eastAsia="en-US"/>
         </w:rPr>
+        <w:t>lag</w:t>
+      </w:r>
+      <w:proofErr w:type="spellEnd"/>
+      <w:r>
+        <w:rPr>
+          <w:rFonts w:ascii="Courier New" w:hAnsi="Courier New" w:cs="Courier New"/>
+          <w:sz w:val="24"/>
+          <w:szCs w:val="24"/>
+          <w:lang w:val="ru-RU" w:eastAsia="en-US"/>
+        </w:rPr>
+        <w:t xml:space="preserve"> </w:t>
+      </w:r>
+      <w:proofErr w:type="spellStart"/>
+      <w:r>
+        <w:rPr>
+          <w:rFonts w:ascii="Courier New" w:hAnsi="Courier New" w:cs="Courier New"/>
+          <w:sz w:val="24"/>
+          <w:szCs w:val="24"/>
+          <w:lang w:val="ru-RU" w:eastAsia="en-US"/>
+        </w:rPr>
         <w:t>in</w:t>
       </w:r>
       <w:proofErr w:type="spellEnd"/>
@@ -17580,18 +17660,197 @@
           <w:szCs w:val="24"/>
           <w:lang w:val="ru-RU" w:eastAsia="en-US"/>
         </w:rPr>
-        <w:t xml:space="preserve"> </w:t>
-      </w:r>
-      <w:proofErr w:type="spellStart"/>
-      <w:r>
-        <w:rPr>
-          <w:rFonts w:ascii="Courier New" w:hAnsi="Courier New" w:cs="Courier New"/>
-          <w:sz w:val="24"/>
-          <w:szCs w:val="24"/>
-          <w:lang w:val="ru-RU" w:eastAsia="en-US"/>
-        </w:rPr>
-        <w:t>df_</w:t>
-      </w:r>
+        <w:t xml:space="preserve"> [1, 2, 3]:</w:t>
+      </w:r>
+    </w:p>
+    <w:p>
+      <w:pPr>
+        <w:rPr>
+          <w:rFonts w:ascii="Courier New" w:hAnsi="Courier New" w:cs="Courier New"/>
+          <w:sz w:val="24"/>
+          <w:szCs w:val="24"/>
+          <w:lang w:val="ru-RU" w:eastAsia="en-US"/>
+        </w:rPr>
+      </w:pPr>
+      <w:r>
+        <w:rPr>
+          <w:rFonts w:ascii="Courier New" w:hAnsi="Courier New" w:cs="Courier New"/>
+          <w:sz w:val="24"/>
+          <w:szCs w:val="24"/>
+          <w:lang w:val="ru-RU" w:eastAsia="en-US"/>
+        </w:rPr>
+        <w:t xml:space="preserve">        </w:t>
+      </w:r>
+      <w:proofErr w:type="spellStart"/>
+      <w:r>
+        <w:rPr>
+          <w:rFonts w:ascii="Courier New" w:hAnsi="Courier New" w:cs="Courier New"/>
+          <w:sz w:val="24"/>
+          <w:szCs w:val="24"/>
+          <w:lang w:val="ru-RU" w:eastAsia="en-US"/>
+        </w:rPr>
+        <w:t>for</w:t>
+      </w:r>
+      <w:proofErr w:type="spellEnd"/>
+      <w:r>
+        <w:rPr>
+          <w:rFonts w:ascii="Courier New" w:hAnsi="Courier New" w:cs="Courier New"/>
+          <w:sz w:val="24"/>
+          <w:szCs w:val="24"/>
+          <w:lang w:val="ru-RU" w:eastAsia="en-US"/>
+        </w:rPr>
+        <w:t xml:space="preserve"> col in </w:t>
+      </w:r>
+      <w:proofErr w:type="spellStart"/>
+      <w:r>
+        <w:rPr>
+          <w:rFonts w:ascii="Courier New" w:hAnsi="Courier New" w:cs="Courier New"/>
+          <w:sz w:val="24"/>
+          <w:szCs w:val="24"/>
+          <w:lang w:val="ru-RU" w:eastAsia="en-US"/>
+        </w:rPr>
+        <w:t>available_cols</w:t>
+      </w:r>
+      <w:proofErr w:type="spellEnd"/>
+      <w:r>
+        <w:rPr>
+          <w:rFonts w:ascii="Courier New" w:hAnsi="Courier New" w:cs="Courier New"/>
+          <w:sz w:val="24"/>
+          <w:szCs w:val="24"/>
+          <w:lang w:val="ru-RU" w:eastAsia="en-US"/>
+        </w:rPr>
+        <w:t>:</w:t>
+      </w:r>
+    </w:p>
+    <w:p>
+      <w:pPr>
+        <w:rPr>
+          <w:rFonts w:ascii="Courier New" w:hAnsi="Courier New" w:cs="Courier New"/>
+          <w:sz w:val="24"/>
+          <w:szCs w:val="24"/>
+          <w:lang w:val="ru-RU" w:eastAsia="en-US"/>
+        </w:rPr>
+      </w:pPr>
+      <w:r>
+        <w:rPr>
+          <w:rFonts w:ascii="Courier New" w:hAnsi="Courier New" w:cs="Courier New"/>
+          <w:sz w:val="24"/>
+          <w:szCs w:val="24"/>
+          <w:lang w:val="ru-RU" w:eastAsia="en-US"/>
+        </w:rPr>
+        <w:t xml:space="preserve">            </w:t>
+      </w:r>
+      <w:proofErr w:type="spellStart"/>
+      <w:r>
+        <w:rPr>
+          <w:rFonts w:ascii="Courier New" w:hAnsi="Courier New" w:cs="Courier New"/>
+          <w:sz w:val="24"/>
+          <w:szCs w:val="24"/>
+          <w:lang w:val="ru-RU" w:eastAsia="en-US"/>
+        </w:rPr>
+        <w:t>df_features</w:t>
+      </w:r>
+      <w:proofErr w:type="spellEnd"/>
+      <w:r>
+        <w:rPr>
+          <w:rFonts w:ascii="Courier New" w:hAnsi="Courier New" w:cs="Courier New"/>
+          <w:sz w:val="24"/>
+          <w:szCs w:val="24"/>
+          <w:lang w:val="ru-RU" w:eastAsia="en-US"/>
+        </w:rPr>
+        <w:t>[f'{</w:t>
+      </w:r>
+      <w:proofErr w:type="spellStart"/>
+      <w:r>
+        <w:rPr>
+          <w:rFonts w:ascii="Courier New" w:hAnsi="Courier New" w:cs="Courier New"/>
+          <w:sz w:val="24"/>
+          <w:szCs w:val="24"/>
+          <w:lang w:val="ru-RU" w:eastAsia="en-US"/>
+        </w:rPr>
+        <w:t>col</w:t>
+      </w:r>
+      <w:proofErr w:type="spellEnd"/>
+      <w:r>
+        <w:rPr>
+          <w:rFonts w:ascii="Courier New" w:hAnsi="Courier New" w:cs="Courier New"/>
+          <w:sz w:val="24"/>
+          <w:szCs w:val="24"/>
+          <w:lang w:val="ru-RU" w:eastAsia="en-US"/>
+        </w:rPr>
+        <w:t>}_</w:t>
+      </w:r>
+      <w:proofErr w:type="spellStart"/>
+      <w:r>
+        <w:rPr>
+          <w:rFonts w:ascii="Courier New" w:hAnsi="Courier New" w:cs="Courier New"/>
+          <w:sz w:val="24"/>
+          <w:szCs w:val="24"/>
+          <w:lang w:val="ru-RU" w:eastAsia="en-US"/>
+        </w:rPr>
+        <w:t>lag</w:t>
+      </w:r>
+      <w:proofErr w:type="spellEnd"/>
+      <w:r>
+        <w:rPr>
+          <w:rFonts w:ascii="Courier New" w:hAnsi="Courier New" w:cs="Courier New"/>
+          <w:sz w:val="24"/>
+          <w:szCs w:val="24"/>
+          <w:lang w:val="ru-RU" w:eastAsia="en-US"/>
+        </w:rPr>
+        <w:t>_{</w:t>
+      </w:r>
+      <w:proofErr w:type="spellStart"/>
+      <w:r>
+        <w:rPr>
+          <w:rFonts w:ascii="Courier New" w:hAnsi="Courier New" w:cs="Courier New"/>
+          <w:sz w:val="24"/>
+          <w:szCs w:val="24"/>
+          <w:lang w:val="ru-RU" w:eastAsia="en-US"/>
+        </w:rPr>
+        <w:t>lag</w:t>
+      </w:r>
+      <w:proofErr w:type="spellEnd"/>
+      <w:r>
+        <w:rPr>
+          <w:rFonts w:ascii="Courier New" w:hAnsi="Courier New" w:cs="Courier New"/>
+          <w:sz w:val="24"/>
+          <w:szCs w:val="24"/>
+          <w:lang w:val="ru-RU" w:eastAsia="en-US"/>
+        </w:rPr>
+        <w:t xml:space="preserve">}'] = </w:t>
+      </w:r>
+      <w:proofErr w:type="spellStart"/>
+      <w:r>
+        <w:rPr>
+          <w:rFonts w:ascii="Courier New" w:hAnsi="Courier New" w:cs="Courier New"/>
+          <w:sz w:val="24"/>
+          <w:szCs w:val="24"/>
+          <w:lang w:val="ru-RU" w:eastAsia="en-US"/>
+        </w:rPr>
+        <w:t>df_features</w:t>
+      </w:r>
+      <w:proofErr w:type="spellEnd"/>
+      <w:r>
+        <w:rPr>
+          <w:rFonts w:ascii="Courier New" w:hAnsi="Courier New" w:cs="Courier New"/>
+          <w:sz w:val="24"/>
+          <w:szCs w:val="24"/>
+          <w:lang w:val="ru-RU" w:eastAsia="en-US"/>
+        </w:rPr>
+        <w:t>[</w:t>
+      </w:r>
+      <w:proofErr w:type="spellStart"/>
+      <w:r>
+        <w:rPr>
+          <w:rFonts w:ascii="Courier New" w:hAnsi="Courier New" w:cs="Courier New"/>
+          <w:sz w:val="24"/>
+          <w:szCs w:val="24"/>
+          <w:lang w:val="ru-RU" w:eastAsia="en-US"/>
+        </w:rPr>
+        <w:t>col</w:t>
+      </w:r>
+      <w:proofErr w:type="spellEnd"/>
       <w:proofErr w:type="gramStart"/>
       <w:r>
         <w:rPr>
@@ -17600,7 +17859,17 @@
           <w:szCs w:val="24"/>
           <w:lang w:val="ru-RU" w:eastAsia="en-US"/>
         </w:rPr>
-        <w:t>features.columns</w:t>
+        <w:t>].</w:t>
+      </w:r>
+      <w:proofErr w:type="spellStart"/>
+      <w:r>
+        <w:rPr>
+          <w:rFonts w:ascii="Courier New" w:hAnsi="Courier New" w:cs="Courier New"/>
+          <w:sz w:val="24"/>
+          <w:szCs w:val="24"/>
+          <w:lang w:val="ru-RU" w:eastAsia="en-US"/>
+        </w:rPr>
+        <w:t>shift</w:t>
       </w:r>
       <w:proofErr w:type="spellEnd"/>
       <w:proofErr w:type="gramEnd"/>
@@ -17611,18 +17880,57 @@
           <w:szCs w:val="24"/>
           <w:lang w:val="ru-RU" w:eastAsia="en-US"/>
         </w:rPr>
-        <w:t>]</w:t>
-      </w:r>
-    </w:p>
-    <w:p>
-      <w:pPr>
-        <w:rPr>
-          <w:rFonts w:ascii="Courier New" w:hAnsi="Courier New" w:cs="Courier New"/>
-          <w:sz w:val="24"/>
-          <w:szCs w:val="24"/>
-          <w:lang w:val="ru-RU" w:eastAsia="en-US"/>
-        </w:rPr>
-      </w:pPr>
+        <w:t>(</w:t>
+      </w:r>
+      <w:proofErr w:type="spellStart"/>
+      <w:r>
+        <w:rPr>
+          <w:rFonts w:ascii="Courier New" w:hAnsi="Courier New" w:cs="Courier New"/>
+          <w:sz w:val="24"/>
+          <w:szCs w:val="24"/>
+          <w:lang w:val="ru-RU" w:eastAsia="en-US"/>
+        </w:rPr>
+        <w:t>lag</w:t>
+      </w:r>
+      <w:proofErr w:type="spellEnd"/>
+      <w:r>
+        <w:rPr>
+          <w:rFonts w:ascii="Courier New" w:hAnsi="Courier New" w:cs="Courier New"/>
+          <w:sz w:val="24"/>
+          <w:szCs w:val="24"/>
+          <w:lang w:val="ru-RU" w:eastAsia="en-US"/>
+        </w:rPr>
+        <w:t>)</w:t>
+      </w:r>
+    </w:p>
+    <w:p>
+      <w:pPr>
+        <w:rPr>
+          <w:rFonts w:ascii="Courier New" w:hAnsi="Courier New" w:cs="Courier New"/>
+          <w:sz w:val="24"/>
+          <w:szCs w:val="24"/>
+          <w:lang w:val="ru-RU" w:eastAsia="en-US"/>
+        </w:rPr>
+      </w:pPr>
+    </w:p>
+    <w:p>
+      <w:pPr>
+        <w:rPr>
+          <w:rFonts w:ascii="Courier New" w:hAnsi="Courier New" w:cs="Courier New"/>
+          <w:sz w:val="24"/>
+          <w:szCs w:val="24"/>
+          <w:lang w:val="ru-RU" w:eastAsia="en-US"/>
+        </w:rPr>
+      </w:pPr>
+      <w:r>
+        <w:rPr>
+          <w:rFonts w:ascii="Courier New" w:hAnsi="Courier New" w:cs="Courier New"/>
+          <w:sz w:val="24"/>
+          <w:szCs w:val="24"/>
+          <w:lang w:val="ru-RU" w:eastAsia="en-US"/>
+        </w:rPr>
+        <w:t>    # Скользящие статистики за 3 и 6 часов</w:t>
+      </w:r>
     </w:p>
     <w:p>
       <w:pPr>
@@ -17660,415 +17968,7 @@
           <w:szCs w:val="24"/>
           <w:lang w:val="ru-RU" w:eastAsia="en-US"/>
         </w:rPr>
-        <w:t xml:space="preserve"> </w:t>
-      </w:r>
-      <w:proofErr w:type="spellStart"/>
-      <w:r>
-        <w:rPr>
-          <w:rFonts w:ascii="Courier New" w:hAnsi="Courier New" w:cs="Courier New"/>
-          <w:sz w:val="24"/>
-          <w:szCs w:val="24"/>
-          <w:lang w:val="ru-RU" w:eastAsia="en-US"/>
-        </w:rPr>
-        <w:t>lag</w:t>
-      </w:r>
-      <w:proofErr w:type="spellEnd"/>
-      <w:r>
-        <w:rPr>
-          <w:rFonts w:ascii="Courier New" w:hAnsi="Courier New" w:cs="Courier New"/>
-          <w:sz w:val="24"/>
-          <w:szCs w:val="24"/>
-          <w:lang w:val="ru-RU" w:eastAsia="en-US"/>
-        </w:rPr>
-        <w:t xml:space="preserve"> </w:t>
-      </w:r>
-      <w:proofErr w:type="spellStart"/>
-      <w:r>
-        <w:rPr>
-          <w:rFonts w:ascii="Courier New" w:hAnsi="Courier New" w:cs="Courier New"/>
-          <w:sz w:val="24"/>
-          <w:szCs w:val="24"/>
-          <w:lang w:val="ru-RU" w:eastAsia="en-US"/>
-        </w:rPr>
-        <w:t>in</w:t>
-      </w:r>
-      <w:proofErr w:type="spellEnd"/>
-      <w:r>
-        <w:rPr>
-          <w:rFonts w:ascii="Courier New" w:hAnsi="Courier New" w:cs="Courier New"/>
-          <w:sz w:val="24"/>
-          <w:szCs w:val="24"/>
-          <w:lang w:val="ru-RU" w:eastAsia="en-US"/>
-        </w:rPr>
-        <w:t xml:space="preserve"> [1, 2, 3]:</w:t>
-      </w:r>
-    </w:p>
-    <w:p>
-      <w:pPr>
-        <w:rPr>
-          <w:rFonts w:ascii="Courier New" w:hAnsi="Courier New" w:cs="Courier New"/>
-          <w:sz w:val="24"/>
-          <w:szCs w:val="24"/>
-          <w:lang w:val="ru-RU" w:eastAsia="en-US"/>
-        </w:rPr>
-      </w:pPr>
-      <w:r>
-        <w:rPr>
-          <w:rFonts w:ascii="Courier New" w:hAnsi="Courier New" w:cs="Courier New"/>
-          <w:sz w:val="24"/>
-          <w:szCs w:val="24"/>
-          <w:lang w:val="ru-RU" w:eastAsia="en-US"/>
-        </w:rPr>
-        <w:t xml:space="preserve">        </w:t>
-      </w:r>
-      <w:proofErr w:type="spellStart"/>
-      <w:r>
-        <w:rPr>
-          <w:rFonts w:ascii="Courier New" w:hAnsi="Courier New" w:cs="Courier New"/>
-          <w:sz w:val="24"/>
-          <w:szCs w:val="24"/>
-          <w:lang w:val="ru-RU" w:eastAsia="en-US"/>
-        </w:rPr>
-        <w:t>for</w:t>
-      </w:r>
-      <w:proofErr w:type="spellEnd"/>
-      <w:r>
-        <w:rPr>
-          <w:rFonts w:ascii="Courier New" w:hAnsi="Courier New" w:cs="Courier New"/>
-          <w:sz w:val="24"/>
-          <w:szCs w:val="24"/>
-          <w:lang w:val="ru-RU" w:eastAsia="en-US"/>
-        </w:rPr>
-        <w:t xml:space="preserve"> </w:t>
-      </w:r>
-      <w:proofErr w:type="spellStart"/>
-      <w:r>
-        <w:rPr>
-          <w:rFonts w:ascii="Courier New" w:hAnsi="Courier New" w:cs="Courier New"/>
-          <w:sz w:val="24"/>
-          <w:szCs w:val="24"/>
-          <w:lang w:val="ru-RU" w:eastAsia="en-US"/>
-        </w:rPr>
-        <w:t>col</w:t>
-      </w:r>
-      <w:proofErr w:type="spellEnd"/>
-      <w:r>
-        <w:rPr>
-          <w:rFonts w:ascii="Courier New" w:hAnsi="Courier New" w:cs="Courier New"/>
-          <w:sz w:val="24"/>
-          <w:szCs w:val="24"/>
-          <w:lang w:val="ru-RU" w:eastAsia="en-US"/>
-        </w:rPr>
-        <w:t xml:space="preserve"> </w:t>
-      </w:r>
-      <w:proofErr w:type="spellStart"/>
-      <w:r>
-        <w:rPr>
-          <w:rFonts w:ascii="Courier New" w:hAnsi="Courier New" w:cs="Courier New"/>
-          <w:sz w:val="24"/>
-          <w:szCs w:val="24"/>
-          <w:lang w:val="ru-RU" w:eastAsia="en-US"/>
-        </w:rPr>
-        <w:t>in</w:t>
-      </w:r>
-      <w:proofErr w:type="spellEnd"/>
-      <w:r>
-        <w:rPr>
-          <w:rFonts w:ascii="Courier New" w:hAnsi="Courier New" w:cs="Courier New"/>
-          <w:sz w:val="24"/>
-          <w:szCs w:val="24"/>
-          <w:lang w:val="ru-RU" w:eastAsia="en-US"/>
-        </w:rPr>
-        <w:t xml:space="preserve"> </w:t>
-      </w:r>
-      <w:proofErr w:type="spellStart"/>
-      <w:r>
-        <w:rPr>
-          <w:rFonts w:ascii="Courier New" w:hAnsi="Courier New" w:cs="Courier New"/>
-          <w:sz w:val="24"/>
-          <w:szCs w:val="24"/>
-          <w:lang w:val="ru-RU" w:eastAsia="en-US"/>
-        </w:rPr>
-        <w:t>available_cols</w:t>
-      </w:r>
-      <w:proofErr w:type="spellEnd"/>
-      <w:r>
-        <w:rPr>
-          <w:rFonts w:ascii="Courier New" w:hAnsi="Courier New" w:cs="Courier New"/>
-          <w:sz w:val="24"/>
-          <w:szCs w:val="24"/>
-          <w:lang w:val="ru-RU" w:eastAsia="en-US"/>
-        </w:rPr>
-        <w:t>:</w:t>
-      </w:r>
-    </w:p>
-    <w:p>
-      <w:pPr>
-        <w:rPr>
-          <w:rFonts w:ascii="Courier New" w:hAnsi="Courier New" w:cs="Courier New"/>
-          <w:sz w:val="24"/>
-          <w:szCs w:val="24"/>
-          <w:lang w:val="ru-RU" w:eastAsia="en-US"/>
-        </w:rPr>
-      </w:pPr>
-      <w:r>
-        <w:rPr>
-          <w:rFonts w:ascii="Courier New" w:hAnsi="Courier New" w:cs="Courier New"/>
-          <w:sz w:val="24"/>
-          <w:szCs w:val="24"/>
-          <w:lang w:val="ru-RU" w:eastAsia="en-US"/>
-        </w:rPr>
-        <w:t xml:space="preserve">            </w:t>
-      </w:r>
-      <w:proofErr w:type="spellStart"/>
-      <w:r>
-        <w:rPr>
-          <w:rFonts w:ascii="Courier New" w:hAnsi="Courier New" w:cs="Courier New"/>
-          <w:sz w:val="24"/>
-          <w:szCs w:val="24"/>
-          <w:lang w:val="ru-RU" w:eastAsia="en-US"/>
-        </w:rPr>
-        <w:t>df_features</w:t>
-      </w:r>
-      <w:proofErr w:type="spellEnd"/>
-      <w:r>
-        <w:rPr>
-          <w:rFonts w:ascii="Courier New" w:hAnsi="Courier New" w:cs="Courier New"/>
-          <w:sz w:val="24"/>
-          <w:szCs w:val="24"/>
-          <w:lang w:val="ru-RU" w:eastAsia="en-US"/>
-        </w:rPr>
-        <w:t>[f'{</w:t>
-      </w:r>
-      <w:proofErr w:type="spellStart"/>
-      <w:r>
-        <w:rPr>
-          <w:rFonts w:ascii="Courier New" w:hAnsi="Courier New" w:cs="Courier New"/>
-          <w:sz w:val="24"/>
-          <w:szCs w:val="24"/>
-          <w:lang w:val="ru-RU" w:eastAsia="en-US"/>
-        </w:rPr>
-        <w:t>col</w:t>
-      </w:r>
-      <w:proofErr w:type="spellEnd"/>
-      <w:r>
-        <w:rPr>
-          <w:rFonts w:ascii="Courier New" w:hAnsi="Courier New" w:cs="Courier New"/>
-          <w:sz w:val="24"/>
-          <w:szCs w:val="24"/>
-          <w:lang w:val="ru-RU" w:eastAsia="en-US"/>
-        </w:rPr>
-        <w:t>}_</w:t>
-      </w:r>
-      <w:proofErr w:type="spellStart"/>
-      <w:r>
-        <w:rPr>
-          <w:rFonts w:ascii="Courier New" w:hAnsi="Courier New" w:cs="Courier New"/>
-          <w:sz w:val="24"/>
-          <w:szCs w:val="24"/>
-          <w:lang w:val="ru-RU" w:eastAsia="en-US"/>
-        </w:rPr>
-        <w:t>lag</w:t>
-      </w:r>
-      <w:proofErr w:type="spellEnd"/>
-      <w:r>
-        <w:rPr>
-          <w:rFonts w:ascii="Courier New" w:hAnsi="Courier New" w:cs="Courier New"/>
-          <w:sz w:val="24"/>
-          <w:szCs w:val="24"/>
-          <w:lang w:val="ru-RU" w:eastAsia="en-US"/>
-        </w:rPr>
-        <w:t>_{</w:t>
-      </w:r>
-      <w:proofErr w:type="spellStart"/>
-      <w:r>
-        <w:rPr>
-          <w:rFonts w:ascii="Courier New" w:hAnsi="Courier New" w:cs="Courier New"/>
-          <w:sz w:val="24"/>
-          <w:szCs w:val="24"/>
-          <w:lang w:val="ru-RU" w:eastAsia="en-US"/>
-        </w:rPr>
-        <w:t>lag</w:t>
-      </w:r>
-      <w:proofErr w:type="spellEnd"/>
-      <w:r>
-        <w:rPr>
-          <w:rFonts w:ascii="Courier New" w:hAnsi="Courier New" w:cs="Courier New"/>
-          <w:sz w:val="24"/>
-          <w:szCs w:val="24"/>
-          <w:lang w:val="ru-RU" w:eastAsia="en-US"/>
-        </w:rPr>
-        <w:t xml:space="preserve">}'] = </w:t>
-      </w:r>
-      <w:proofErr w:type="spellStart"/>
-      <w:r>
-        <w:rPr>
-          <w:rFonts w:ascii="Courier New" w:hAnsi="Courier New" w:cs="Courier New"/>
-          <w:sz w:val="24"/>
-          <w:szCs w:val="24"/>
-          <w:lang w:val="ru-RU" w:eastAsia="en-US"/>
-        </w:rPr>
-        <w:t>df_features</w:t>
-      </w:r>
-      <w:proofErr w:type="spellEnd"/>
-      <w:r>
-        <w:rPr>
-          <w:rFonts w:ascii="Courier New" w:hAnsi="Courier New" w:cs="Courier New"/>
-          <w:sz w:val="24"/>
-          <w:szCs w:val="24"/>
-          <w:lang w:val="ru-RU" w:eastAsia="en-US"/>
-        </w:rPr>
-        <w:t>[</w:t>
-      </w:r>
-      <w:proofErr w:type="spellStart"/>
-      <w:r>
-        <w:rPr>
-          <w:rFonts w:ascii="Courier New" w:hAnsi="Courier New" w:cs="Courier New"/>
-          <w:sz w:val="24"/>
-          <w:szCs w:val="24"/>
-          <w:lang w:val="ru-RU" w:eastAsia="en-US"/>
-        </w:rPr>
-        <w:t>col</w:t>
-      </w:r>
-      <w:proofErr w:type="spellEnd"/>
-      <w:proofErr w:type="gramStart"/>
-      <w:r>
-        <w:rPr>
-          <w:rFonts w:ascii="Courier New" w:hAnsi="Courier New" w:cs="Courier New"/>
-          <w:sz w:val="24"/>
-          <w:szCs w:val="24"/>
-          <w:lang w:val="ru-RU" w:eastAsia="en-US"/>
-        </w:rPr>
-        <w:t>].</w:t>
-      </w:r>
-      <w:proofErr w:type="spellStart"/>
-      <w:r>
-        <w:rPr>
-          <w:rFonts w:ascii="Courier New" w:hAnsi="Courier New" w:cs="Courier New"/>
-          <w:sz w:val="24"/>
-          <w:szCs w:val="24"/>
-          <w:lang w:val="ru-RU" w:eastAsia="en-US"/>
-        </w:rPr>
-        <w:t>shift</w:t>
-      </w:r>
-      <w:proofErr w:type="spellEnd"/>
-      <w:proofErr w:type="gramEnd"/>
-      <w:r>
-        <w:rPr>
-          <w:rFonts w:ascii="Courier New" w:hAnsi="Courier New" w:cs="Courier New"/>
-          <w:sz w:val="24"/>
-          <w:szCs w:val="24"/>
-          <w:lang w:val="ru-RU" w:eastAsia="en-US"/>
-        </w:rPr>
-        <w:t>(</w:t>
-      </w:r>
-      <w:proofErr w:type="spellStart"/>
-      <w:r>
-        <w:rPr>
-          <w:rFonts w:ascii="Courier New" w:hAnsi="Courier New" w:cs="Courier New"/>
-          <w:sz w:val="24"/>
-          <w:szCs w:val="24"/>
-          <w:lang w:val="ru-RU" w:eastAsia="en-US"/>
-        </w:rPr>
-        <w:t>lag</w:t>
-      </w:r>
-      <w:proofErr w:type="spellEnd"/>
-      <w:r>
-        <w:rPr>
-          <w:rFonts w:ascii="Courier New" w:hAnsi="Courier New" w:cs="Courier New"/>
-          <w:sz w:val="24"/>
-          <w:szCs w:val="24"/>
-          <w:lang w:val="ru-RU" w:eastAsia="en-US"/>
-        </w:rPr>
-        <w:t>)</w:t>
-      </w:r>
-    </w:p>
-    <w:p>
-      <w:pPr>
-        <w:rPr>
-          <w:rFonts w:ascii="Courier New" w:hAnsi="Courier New" w:cs="Courier New"/>
-          <w:sz w:val="24"/>
-          <w:szCs w:val="24"/>
-          <w:lang w:val="ru-RU" w:eastAsia="en-US"/>
-        </w:rPr>
-      </w:pPr>
-    </w:p>
-    <w:p>
-      <w:pPr>
-        <w:rPr>
-          <w:rFonts w:ascii="Courier New" w:hAnsi="Courier New" w:cs="Courier New"/>
-          <w:sz w:val="24"/>
-          <w:szCs w:val="24"/>
-          <w:lang w:val="ru-RU" w:eastAsia="en-US"/>
-        </w:rPr>
-      </w:pPr>
-      <w:r>
-        <w:rPr>
-          <w:rFonts w:ascii="Courier New" w:hAnsi="Courier New" w:cs="Courier New"/>
-          <w:sz w:val="24"/>
-          <w:szCs w:val="24"/>
-          <w:lang w:val="ru-RU" w:eastAsia="en-US"/>
-        </w:rPr>
-        <w:t>    # Скользящие статистики за 3 и 6 часов</w:t>
-      </w:r>
-    </w:p>
-    <w:p>
-      <w:pPr>
-        <w:rPr>
-          <w:rFonts w:ascii="Courier New" w:hAnsi="Courier New" w:cs="Courier New"/>
-          <w:sz w:val="24"/>
-          <w:szCs w:val="24"/>
-          <w:lang w:val="ru-RU" w:eastAsia="en-US"/>
-        </w:rPr>
-      </w:pPr>
-      <w:r>
-        <w:rPr>
-          <w:rFonts w:ascii="Courier New" w:hAnsi="Courier New" w:cs="Courier New"/>
-          <w:sz w:val="24"/>
-          <w:szCs w:val="24"/>
-          <w:lang w:val="ru-RU" w:eastAsia="en-US"/>
-        </w:rPr>
-        <w:t xml:space="preserve">    </w:t>
-      </w:r>
-      <w:proofErr w:type="spellStart"/>
-      <w:r>
-        <w:rPr>
-          <w:rFonts w:ascii="Courier New" w:hAnsi="Courier New" w:cs="Courier New"/>
-          <w:sz w:val="24"/>
-          <w:szCs w:val="24"/>
-          <w:lang w:val="ru-RU" w:eastAsia="en-US"/>
-        </w:rPr>
-        <w:t>for</w:t>
-      </w:r>
-      <w:proofErr w:type="spellEnd"/>
-      <w:r>
-        <w:rPr>
-          <w:rFonts w:ascii="Courier New" w:hAnsi="Courier New" w:cs="Courier New"/>
-          <w:sz w:val="24"/>
-          <w:szCs w:val="24"/>
-          <w:lang w:val="ru-RU" w:eastAsia="en-US"/>
-        </w:rPr>
-        <w:t xml:space="preserve"> </w:t>
-      </w:r>
-      <w:proofErr w:type="spellStart"/>
-      <w:r>
-        <w:rPr>
-          <w:rFonts w:ascii="Courier New" w:hAnsi="Courier New" w:cs="Courier New"/>
-          <w:sz w:val="24"/>
-          <w:szCs w:val="24"/>
-          <w:lang w:val="ru-RU" w:eastAsia="en-US"/>
-        </w:rPr>
-        <w:t>col</w:t>
-      </w:r>
-      <w:proofErr w:type="spellEnd"/>
-      <w:r>
-        <w:rPr>
-          <w:rFonts w:ascii="Courier New" w:hAnsi="Courier New" w:cs="Courier New"/>
-          <w:sz w:val="24"/>
-          <w:szCs w:val="24"/>
-          <w:lang w:val="ru-RU" w:eastAsia="en-US"/>
-        </w:rPr>
-        <w:t xml:space="preserve"> </w:t>
+        <w:t xml:space="preserve"> col </w:t>
       </w:r>
       <w:proofErr w:type="spellStart"/>
       <w:r>
@@ -25665,19 +25565,8 @@
           <w:szCs w:val="24"/>
           <w:lang w:val="ru-RU" w:eastAsia="en-US"/>
         </w:rPr>
-        <w:t xml:space="preserve">': </w:t>
-      </w:r>
-      <w:proofErr w:type="spellStart"/>
-      <w:r>
-        <w:rPr>
-          <w:rFonts w:ascii="Courier New" w:hAnsi="Courier New" w:cs="Courier New"/>
-          <w:sz w:val="24"/>
-          <w:szCs w:val="24"/>
-          <w:lang w:val="ru-RU" w:eastAsia="en-US"/>
-        </w:rPr>
-        <w:t>tpr</w:t>
-      </w:r>
-      <w:proofErr w:type="spellEnd"/>
+        <w:t>': tpr</w:t>
+      </w:r>
     </w:p>
     <w:p>
       <w:pPr>
@@ -43262,6 +43151,7 @@
   <w:style w:type="character" w:default="1" w:styleId="a0">
     <w:name w:val="Default Paragraph Font"/>
     <w:uiPriority w:val="1"/>
+    <w:semiHidden/>
     <w:unhideWhenUsed/>
   </w:style>
   <w:style w:type="table" w:default="1" w:styleId="a1">

</xml_diff>